<commit_message>
Thanh Hải Hoàn thành xong bài 10.3
</commit_message>
<xml_diff>
--- a/Template Group Project CMU-SE 100 (3).docx
+++ b/Template Group Project CMU-SE 100 (3).docx
@@ -12121,6 +12121,7 @@
                 <w:rFonts w:ascii="Times New Roman" w:eastAsia="Times New Roman" w:hAnsi="Times New Roman" w:cs="Times New Roman"/>
                 <w:sz w:val="26"/>
                 <w:szCs w:val="26"/>
+                <w:lang w:val="fr-FR"/>
               </w:rPr>
             </w:pPr>
             <w:r>
@@ -12128,6 +12129,7 @@
                 <w:rFonts w:ascii="Times New Roman" w:eastAsia="Times New Roman" w:hAnsi="Times New Roman" w:cs="Times New Roman"/>
                 <w:sz w:val="26"/>
                 <w:szCs w:val="26"/>
+                <w:lang w:val="fr-FR"/>
               </w:rPr>
               <w:t xml:space="preserve">C1SE.28_FMS_Trần </w:t>
             </w:r>
@@ -12137,6 +12139,7 @@
                 <w:rFonts w:ascii="Times New Roman" w:eastAsia="Times New Roman" w:hAnsi="Times New Roman" w:cs="Times New Roman"/>
                 <w:sz w:val="26"/>
                 <w:szCs w:val="26"/>
+                <w:lang w:val="fr-FR"/>
               </w:rPr>
               <w:t>Vân</w:t>
             </w:r>
@@ -12146,6 +12149,7 @@
                 <w:rFonts w:ascii="Times New Roman" w:eastAsia="Times New Roman" w:hAnsi="Times New Roman" w:cs="Times New Roman"/>
                 <w:sz w:val="26"/>
                 <w:szCs w:val="26"/>
+                <w:lang w:val="fr-FR"/>
               </w:rPr>
               <w:t xml:space="preserve"> </w:t>
             </w:r>
@@ -12155,6 +12159,7 @@
                 <w:rFonts w:ascii="Times New Roman" w:eastAsia="Times New Roman" w:hAnsi="Times New Roman" w:cs="Times New Roman"/>
                 <w:sz w:val="26"/>
                 <w:szCs w:val="26"/>
+                <w:lang w:val="fr-FR"/>
               </w:rPr>
               <w:t>Nhân</w:t>
             </w:r>
@@ -12170,6 +12175,7 @@
           <w:b/>
           <w:sz w:val="26"/>
           <w:szCs w:val="26"/>
+          <w:lang w:val="fr-FR"/>
         </w:rPr>
       </w:pPr>
     </w:p>
@@ -18540,25 +18546,7 @@
                 <w:sz w:val="26"/>
                 <w:szCs w:val="26"/>
               </w:rPr>
-              <w:t xml:space="preserve">If user is new one, the system will allow him/her </w:t>
-            </w:r>
-            <w:proofErr w:type="gramStart"/>
-            <w:r>
-              <w:rPr>
-                <w:rFonts w:ascii="Times New Roman" w:hAnsi="Times New Roman" w:cs="Times New Roman"/>
-                <w:sz w:val="26"/>
-                <w:szCs w:val="26"/>
-              </w:rPr>
-              <w:t>establish</w:t>
-            </w:r>
-            <w:proofErr w:type="gramEnd"/>
-            <w:r>
-              <w:rPr>
-                <w:rFonts w:ascii="Times New Roman" w:hAnsi="Times New Roman" w:cs="Times New Roman"/>
-                <w:sz w:val="26"/>
-                <w:szCs w:val="26"/>
-              </w:rPr>
-              <w:t xml:space="preserve"> an account and specify amount the money that he/she allocate from their credit card into Jukebox account. Otherwise, user can check Jukebox balance.</w:t>
+              <w:t>If user is new one, the system will allow him/her establish an account and specify amount the money that he/she allocate from their credit card into Jukebox account. Otherwise, user can check Jukebox balance.</w:t>
             </w:r>
           </w:p>
         </w:tc>
@@ -20303,6 +20291,7 @@
               </w:rPr>
               <w:t xml:space="preserve"> </w:t>
             </w:r>
+            <w:proofErr w:type="spellStart"/>
             <w:r>
               <w:rPr>
                 <w:rFonts w:ascii="Times New Roman" w:eastAsia="Times New Roman" w:hAnsi="Times New Roman" w:cs="Times New Roman"/>
@@ -20312,8 +20301,33 @@
                 <w:szCs w:val="26"/>
                 <w:lang w:val="en-US"/>
               </w:rPr>
-              <w:t>Huy, Huy</w:t>
+              <w:t>Huy</w:t>
             </w:r>
+            <w:proofErr w:type="spellEnd"/>
+            <w:r>
+              <w:rPr>
+                <w:rFonts w:ascii="Times New Roman" w:eastAsia="Times New Roman" w:hAnsi="Times New Roman" w:cs="Times New Roman"/>
+                <w:b/>
+                <w:color w:val="000000" w:themeColor="text1"/>
+                <w:sz w:val="26"/>
+                <w:szCs w:val="26"/>
+                <w:lang w:val="en-US"/>
+              </w:rPr>
+              <w:t xml:space="preserve">, </w:t>
+            </w:r>
+            <w:proofErr w:type="spellStart"/>
+            <w:r>
+              <w:rPr>
+                <w:rFonts w:ascii="Times New Roman" w:eastAsia="Times New Roman" w:hAnsi="Times New Roman" w:cs="Times New Roman"/>
+                <w:b/>
+                <w:color w:val="000000" w:themeColor="text1"/>
+                <w:sz w:val="26"/>
+                <w:szCs w:val="26"/>
+                <w:lang w:val="en-US"/>
+              </w:rPr>
+              <w:t>Huy</w:t>
+            </w:r>
+            <w:proofErr w:type="spellEnd"/>
           </w:p>
         </w:tc>
       </w:tr>
@@ -22936,559 +22950,6 @@
         <w:jc w:val="both"/>
         <w:rPr>
           <w:rFonts w:ascii="Times New Roman" w:eastAsia="Times New Roman" w:hAnsi="Times New Roman" w:cs="Times New Roman"/>
-          <w:i/>
-          <w:iCs/>
-          <w:sz w:val="26"/>
-          <w:szCs w:val="26"/>
-        </w:rPr>
-      </w:pPr>
-      <w:r>
-        <w:rPr>
-          <w:rFonts w:ascii="Times New Roman" w:eastAsia="Times New Roman" w:hAnsi="Times New Roman" w:cs="Times New Roman"/>
-          <w:i/>
-          <w:iCs/>
-          <w:sz w:val="26"/>
-          <w:szCs w:val="26"/>
-        </w:rPr>
-        <w:t>&lt;</w:t>
-      </w:r>
-      <w:proofErr w:type="spellStart"/>
-      <w:r>
-        <w:rPr>
-          <w:rFonts w:ascii="Times New Roman" w:eastAsia="Times New Roman" w:hAnsi="Times New Roman" w:cs="Times New Roman"/>
-          <w:i/>
-          <w:iCs/>
-          <w:sz w:val="26"/>
-          <w:szCs w:val="26"/>
-        </w:rPr>
-        <w:t>Mô</w:t>
-      </w:r>
-      <w:proofErr w:type="spellEnd"/>
-      <w:r>
-        <w:rPr>
-          <w:rFonts w:ascii="Times New Roman" w:eastAsia="Times New Roman" w:hAnsi="Times New Roman" w:cs="Times New Roman"/>
-          <w:i/>
-          <w:iCs/>
-          <w:sz w:val="26"/>
-          <w:szCs w:val="26"/>
-        </w:rPr>
-        <w:t xml:space="preserve"> </w:t>
-      </w:r>
-      <w:proofErr w:type="spellStart"/>
-      <w:r>
-        <w:rPr>
-          <w:rFonts w:ascii="Times New Roman" w:eastAsia="Times New Roman" w:hAnsi="Times New Roman" w:cs="Times New Roman"/>
-          <w:i/>
-          <w:iCs/>
-          <w:sz w:val="26"/>
-          <w:szCs w:val="26"/>
-        </w:rPr>
-        <w:t>tả</w:t>
-      </w:r>
-      <w:proofErr w:type="spellEnd"/>
-      <w:r>
-        <w:rPr>
-          <w:rFonts w:ascii="Times New Roman" w:eastAsia="Times New Roman" w:hAnsi="Times New Roman" w:cs="Times New Roman"/>
-          <w:i/>
-          <w:iCs/>
-          <w:sz w:val="26"/>
-          <w:szCs w:val="26"/>
-        </w:rPr>
-        <w:t xml:space="preserve"> </w:t>
-      </w:r>
-      <w:proofErr w:type="spellStart"/>
-      <w:r>
-        <w:rPr>
-          <w:rFonts w:ascii="Times New Roman" w:eastAsia="Times New Roman" w:hAnsi="Times New Roman" w:cs="Times New Roman"/>
-          <w:i/>
-          <w:iCs/>
-          <w:sz w:val="26"/>
-          <w:szCs w:val="26"/>
-        </w:rPr>
-        <w:t>các</w:t>
-      </w:r>
-      <w:proofErr w:type="spellEnd"/>
-      <w:r>
-        <w:rPr>
-          <w:rFonts w:ascii="Times New Roman" w:eastAsia="Times New Roman" w:hAnsi="Times New Roman" w:cs="Times New Roman"/>
-          <w:i/>
-          <w:iCs/>
-          <w:sz w:val="26"/>
-          <w:szCs w:val="26"/>
-        </w:rPr>
-        <w:t xml:space="preserve"> </w:t>
-      </w:r>
-      <w:proofErr w:type="spellStart"/>
-      <w:r>
-        <w:rPr>
-          <w:rFonts w:ascii="Times New Roman" w:eastAsia="Times New Roman" w:hAnsi="Times New Roman" w:cs="Times New Roman"/>
-          <w:i/>
-          <w:iCs/>
-          <w:sz w:val="26"/>
-          <w:szCs w:val="26"/>
-        </w:rPr>
-        <w:t>bước</w:t>
-      </w:r>
-      <w:proofErr w:type="spellEnd"/>
-      <w:r>
-        <w:rPr>
-          <w:rFonts w:ascii="Times New Roman" w:eastAsia="Times New Roman" w:hAnsi="Times New Roman" w:cs="Times New Roman"/>
-          <w:i/>
-          <w:iCs/>
-          <w:sz w:val="26"/>
-          <w:szCs w:val="26"/>
-        </w:rPr>
-        <w:t xml:space="preserve"> </w:t>
-      </w:r>
-      <w:proofErr w:type="spellStart"/>
-      <w:r>
-        <w:rPr>
-          <w:rFonts w:ascii="Times New Roman" w:eastAsia="Times New Roman" w:hAnsi="Times New Roman" w:cs="Times New Roman"/>
-          <w:i/>
-          <w:iCs/>
-          <w:sz w:val="26"/>
-          <w:szCs w:val="26"/>
-        </w:rPr>
-        <w:t>thực</w:t>
-      </w:r>
-      <w:proofErr w:type="spellEnd"/>
-      <w:r>
-        <w:rPr>
-          <w:rFonts w:ascii="Times New Roman" w:eastAsia="Times New Roman" w:hAnsi="Times New Roman" w:cs="Times New Roman"/>
-          <w:i/>
-          <w:iCs/>
-          <w:sz w:val="26"/>
-          <w:szCs w:val="26"/>
-        </w:rPr>
-        <w:t xml:space="preserve"> </w:t>
-      </w:r>
-      <w:proofErr w:type="spellStart"/>
-      <w:r>
-        <w:rPr>
-          <w:rFonts w:ascii="Times New Roman" w:eastAsia="Times New Roman" w:hAnsi="Times New Roman" w:cs="Times New Roman"/>
-          <w:i/>
-          <w:iCs/>
-          <w:sz w:val="26"/>
-          <w:szCs w:val="26"/>
-        </w:rPr>
-        <w:t>hiện</w:t>
-      </w:r>
-      <w:proofErr w:type="spellEnd"/>
-      <w:r>
-        <w:rPr>
-          <w:rFonts w:ascii="Times New Roman" w:eastAsia="Times New Roman" w:hAnsi="Times New Roman" w:cs="Times New Roman"/>
-          <w:i/>
-          <w:iCs/>
-          <w:sz w:val="26"/>
-          <w:szCs w:val="26"/>
-        </w:rPr>
-        <w:t xml:space="preserve"> </w:t>
-      </w:r>
-      <w:proofErr w:type="spellStart"/>
-      <w:r>
-        <w:rPr>
-          <w:rFonts w:ascii="Times New Roman" w:eastAsia="Times New Roman" w:hAnsi="Times New Roman" w:cs="Times New Roman"/>
-          <w:i/>
-          <w:iCs/>
-          <w:sz w:val="26"/>
-          <w:szCs w:val="26"/>
-        </w:rPr>
-        <w:t>trên</w:t>
-      </w:r>
-      <w:proofErr w:type="spellEnd"/>
-      <w:r>
-        <w:rPr>
-          <w:rFonts w:ascii="Times New Roman" w:eastAsia="Times New Roman" w:hAnsi="Times New Roman" w:cs="Times New Roman"/>
-          <w:i/>
-          <w:iCs/>
-          <w:sz w:val="26"/>
-          <w:szCs w:val="26"/>
-        </w:rPr>
-        <w:t xml:space="preserve"> </w:t>
-      </w:r>
-      <w:proofErr w:type="spellStart"/>
-      <w:r>
-        <w:rPr>
-          <w:rFonts w:ascii="Times New Roman" w:eastAsia="Times New Roman" w:hAnsi="Times New Roman" w:cs="Times New Roman"/>
-          <w:i/>
-          <w:iCs/>
-          <w:sz w:val="26"/>
-          <w:szCs w:val="26"/>
-        </w:rPr>
-        <w:t>mỗi</w:t>
-      </w:r>
-      <w:proofErr w:type="spellEnd"/>
-      <w:r>
-        <w:rPr>
-          <w:rFonts w:ascii="Times New Roman" w:eastAsia="Times New Roman" w:hAnsi="Times New Roman" w:cs="Times New Roman"/>
-          <w:i/>
-          <w:iCs/>
-          <w:sz w:val="26"/>
-          <w:szCs w:val="26"/>
-        </w:rPr>
-        <w:t xml:space="preserve"> </w:t>
-      </w:r>
-      <w:proofErr w:type="spellStart"/>
-      <w:r>
-        <w:rPr>
-          <w:rFonts w:ascii="Times New Roman" w:eastAsia="Times New Roman" w:hAnsi="Times New Roman" w:cs="Times New Roman"/>
-          <w:i/>
-          <w:iCs/>
-          <w:sz w:val="26"/>
-          <w:szCs w:val="26"/>
-        </w:rPr>
-        <w:t>chức</w:t>
-      </w:r>
-      <w:proofErr w:type="spellEnd"/>
-      <w:r>
-        <w:rPr>
-          <w:rFonts w:ascii="Times New Roman" w:eastAsia="Times New Roman" w:hAnsi="Times New Roman" w:cs="Times New Roman"/>
-          <w:i/>
-          <w:iCs/>
-          <w:sz w:val="26"/>
-          <w:szCs w:val="26"/>
-        </w:rPr>
-        <w:t xml:space="preserve"> </w:t>
-      </w:r>
-      <w:proofErr w:type="spellStart"/>
-      <w:r>
-        <w:rPr>
-          <w:rFonts w:ascii="Times New Roman" w:eastAsia="Times New Roman" w:hAnsi="Times New Roman" w:cs="Times New Roman"/>
-          <w:i/>
-          <w:iCs/>
-          <w:sz w:val="26"/>
-          <w:szCs w:val="26"/>
-        </w:rPr>
-        <w:t>năng</w:t>
-      </w:r>
-      <w:proofErr w:type="spellEnd"/>
-      <w:r>
-        <w:rPr>
-          <w:rFonts w:ascii="Times New Roman" w:eastAsia="Times New Roman" w:hAnsi="Times New Roman" w:cs="Times New Roman"/>
-          <w:i/>
-          <w:iCs/>
-          <w:sz w:val="26"/>
-          <w:szCs w:val="26"/>
-        </w:rPr>
-        <w:t xml:space="preserve"> </w:t>
-      </w:r>
-      <w:proofErr w:type="spellStart"/>
-      <w:r>
-        <w:rPr>
-          <w:rFonts w:ascii="Times New Roman" w:eastAsia="Times New Roman" w:hAnsi="Times New Roman" w:cs="Times New Roman"/>
-          <w:i/>
-          <w:iCs/>
-          <w:sz w:val="26"/>
-          <w:szCs w:val="26"/>
-        </w:rPr>
-        <w:t>cho</w:t>
-      </w:r>
-      <w:proofErr w:type="spellEnd"/>
-      <w:r>
-        <w:rPr>
-          <w:rFonts w:ascii="Times New Roman" w:eastAsia="Times New Roman" w:hAnsi="Times New Roman" w:cs="Times New Roman"/>
-          <w:i/>
-          <w:iCs/>
-          <w:sz w:val="26"/>
-          <w:szCs w:val="26"/>
-        </w:rPr>
-        <w:t xml:space="preserve"> 5 </w:t>
-      </w:r>
-      <w:proofErr w:type="spellStart"/>
-      <w:r>
-        <w:rPr>
-          <w:rFonts w:ascii="Times New Roman" w:eastAsia="Times New Roman" w:hAnsi="Times New Roman" w:cs="Times New Roman"/>
-          <w:i/>
-          <w:iCs/>
-          <w:sz w:val="26"/>
-          <w:szCs w:val="26"/>
-        </w:rPr>
-        <w:t>chức</w:t>
-      </w:r>
-      <w:proofErr w:type="spellEnd"/>
-      <w:r>
-        <w:rPr>
-          <w:rFonts w:ascii="Times New Roman" w:eastAsia="Times New Roman" w:hAnsi="Times New Roman" w:cs="Times New Roman"/>
-          <w:i/>
-          <w:iCs/>
-          <w:sz w:val="26"/>
-          <w:szCs w:val="26"/>
-        </w:rPr>
-        <w:t xml:space="preserve"> </w:t>
-      </w:r>
-      <w:proofErr w:type="spellStart"/>
-      <w:r>
-        <w:rPr>
-          <w:rFonts w:ascii="Times New Roman" w:eastAsia="Times New Roman" w:hAnsi="Times New Roman" w:cs="Times New Roman"/>
-          <w:i/>
-          <w:iCs/>
-          <w:sz w:val="26"/>
-          <w:szCs w:val="26"/>
-        </w:rPr>
-        <w:t>năng</w:t>
-      </w:r>
-      <w:proofErr w:type="spellEnd"/>
-      <w:r>
-        <w:rPr>
-          <w:rFonts w:ascii="Times New Roman" w:eastAsia="Times New Roman" w:hAnsi="Times New Roman" w:cs="Times New Roman"/>
-          <w:i/>
-          <w:iCs/>
-          <w:sz w:val="26"/>
-          <w:szCs w:val="26"/>
-        </w:rPr>
-        <w:t xml:space="preserve"> (</w:t>
-      </w:r>
-      <w:proofErr w:type="spellStart"/>
-      <w:r>
-        <w:rPr>
-          <w:rFonts w:ascii="Times New Roman" w:eastAsia="Times New Roman" w:hAnsi="Times New Roman" w:cs="Times New Roman"/>
-          <w:i/>
-          <w:iCs/>
-          <w:sz w:val="26"/>
-          <w:szCs w:val="26"/>
-        </w:rPr>
-        <w:t>chọn</w:t>
-      </w:r>
-      <w:proofErr w:type="spellEnd"/>
-      <w:r>
-        <w:rPr>
-          <w:rFonts w:ascii="Times New Roman" w:eastAsia="Times New Roman" w:hAnsi="Times New Roman" w:cs="Times New Roman"/>
-          <w:i/>
-          <w:iCs/>
-          <w:sz w:val="26"/>
-          <w:szCs w:val="26"/>
-        </w:rPr>
-        <w:t xml:space="preserve"> </w:t>
-      </w:r>
-      <w:proofErr w:type="spellStart"/>
-      <w:r>
-        <w:rPr>
-          <w:rFonts w:ascii="Times New Roman" w:eastAsia="Times New Roman" w:hAnsi="Times New Roman" w:cs="Times New Roman"/>
-          <w:i/>
-          <w:iCs/>
-          <w:sz w:val="26"/>
-          <w:szCs w:val="26"/>
-        </w:rPr>
-        <w:t>bất</w:t>
-      </w:r>
-      <w:proofErr w:type="spellEnd"/>
-      <w:r>
-        <w:rPr>
-          <w:rFonts w:ascii="Times New Roman" w:eastAsia="Times New Roman" w:hAnsi="Times New Roman" w:cs="Times New Roman"/>
-          <w:i/>
-          <w:iCs/>
-          <w:sz w:val="26"/>
-          <w:szCs w:val="26"/>
-        </w:rPr>
-        <w:t xml:space="preserve"> </w:t>
-      </w:r>
-      <w:proofErr w:type="spellStart"/>
-      <w:r>
-        <w:rPr>
-          <w:rFonts w:ascii="Times New Roman" w:eastAsia="Times New Roman" w:hAnsi="Times New Roman" w:cs="Times New Roman"/>
-          <w:i/>
-          <w:iCs/>
-          <w:sz w:val="26"/>
-          <w:szCs w:val="26"/>
-        </w:rPr>
-        <w:t>kỳ</w:t>
-      </w:r>
-      <w:proofErr w:type="spellEnd"/>
-      <w:r>
-        <w:rPr>
-          <w:rFonts w:ascii="Times New Roman" w:eastAsia="Times New Roman" w:hAnsi="Times New Roman" w:cs="Times New Roman"/>
-          <w:i/>
-          <w:iCs/>
-          <w:sz w:val="26"/>
-          <w:szCs w:val="26"/>
-        </w:rPr>
-        <w:t>).</w:t>
-      </w:r>
-    </w:p>
-    <w:p>
-      <w:pPr>
-        <w:spacing w:line="360" w:lineRule="auto"/>
-        <w:jc w:val="both"/>
-        <w:rPr>
-          <w:rFonts w:ascii="Times New Roman" w:eastAsia="Times New Roman" w:hAnsi="Times New Roman" w:cs="Times New Roman"/>
-          <w:b/>
-          <w:bCs/>
-          <w:sz w:val="26"/>
-          <w:szCs w:val="26"/>
-        </w:rPr>
-      </w:pPr>
-    </w:p>
-    <w:tbl>
-      <w:tblPr>
-        <w:tblStyle w:val="TableGrid"/>
-        <w:tblW w:w="0" w:type="auto"/>
-        <w:tblLook w:val="04A0" w:firstRow="1" w:lastRow="0" w:firstColumn="1" w:lastColumn="0" w:noHBand="0" w:noVBand="1"/>
-      </w:tblPr>
-      <w:tblGrid>
-        <w:gridCol w:w="4675"/>
-        <w:gridCol w:w="4675"/>
-      </w:tblGrid>
-      <w:tr>
-        <w:tc>
-          <w:tcPr>
-            <w:tcW w:w="4675" w:type="dxa"/>
-          </w:tcPr>
-          <w:p>
-            <w:pPr>
-              <w:spacing w:line="360" w:lineRule="auto"/>
-              <w:jc w:val="center"/>
-              <w:rPr>
-                <w:rFonts w:ascii="Times New Roman" w:eastAsia="Times New Roman" w:hAnsi="Times New Roman" w:cs="Times New Roman"/>
-                <w:b/>
-                <w:bCs/>
-                <w:sz w:val="26"/>
-                <w:szCs w:val="26"/>
-              </w:rPr>
-            </w:pPr>
-            <w:r>
-              <w:rPr>
-                <w:rFonts w:ascii="Times New Roman" w:hAnsi="Times New Roman" w:cs="Times New Roman"/>
-                <w:b/>
-                <w:bCs/>
-                <w:sz w:val="26"/>
-                <w:szCs w:val="26"/>
-              </w:rPr>
-              <w:t>Actor Action</w:t>
-            </w:r>
-          </w:p>
-        </w:tc>
-        <w:tc>
-          <w:tcPr>
-            <w:tcW w:w="4675" w:type="dxa"/>
-          </w:tcPr>
-          <w:p>
-            <w:pPr>
-              <w:spacing w:line="360" w:lineRule="auto"/>
-              <w:jc w:val="center"/>
-              <w:rPr>
-                <w:rFonts w:ascii="Times New Roman" w:eastAsia="Times New Roman" w:hAnsi="Times New Roman" w:cs="Times New Roman"/>
-                <w:b/>
-                <w:bCs/>
-                <w:sz w:val="26"/>
-                <w:szCs w:val="26"/>
-              </w:rPr>
-            </w:pPr>
-            <w:r>
-              <w:rPr>
-                <w:rFonts w:ascii="Times New Roman" w:hAnsi="Times New Roman" w:cs="Times New Roman"/>
-                <w:b/>
-                <w:bCs/>
-                <w:sz w:val="26"/>
-                <w:szCs w:val="26"/>
-              </w:rPr>
-              <w:t>System Response</w:t>
-            </w:r>
-          </w:p>
-        </w:tc>
-      </w:tr>
-      <w:tr>
-        <w:tc>
-          <w:tcPr>
-            <w:tcW w:w="4675" w:type="dxa"/>
-          </w:tcPr>
-          <w:p>
-            <w:pPr>
-              <w:spacing w:line="360" w:lineRule="auto"/>
-              <w:jc w:val="both"/>
-              <w:rPr>
-                <w:rFonts w:ascii="Times New Roman" w:eastAsia="Times New Roman" w:hAnsi="Times New Roman" w:cs="Times New Roman"/>
-                <w:b/>
-                <w:bCs/>
-                <w:sz w:val="26"/>
-                <w:szCs w:val="26"/>
-              </w:rPr>
-            </w:pPr>
-            <w:r>
-              <w:rPr>
-                <w:rFonts w:ascii="Times New Roman" w:eastAsia="Times New Roman" w:hAnsi="Times New Roman" w:cs="Times New Roman"/>
-                <w:b/>
-                <w:bCs/>
-                <w:sz w:val="26"/>
-                <w:szCs w:val="26"/>
-              </w:rPr>
-              <w:t>1.</w:t>
-            </w:r>
-          </w:p>
-        </w:tc>
-        <w:tc>
-          <w:tcPr>
-            <w:tcW w:w="4675" w:type="dxa"/>
-          </w:tcPr>
-          <w:p>
-            <w:pPr>
-              <w:spacing w:line="360" w:lineRule="auto"/>
-              <w:jc w:val="both"/>
-              <w:rPr>
-                <w:rFonts w:ascii="Times New Roman" w:eastAsia="Times New Roman" w:hAnsi="Times New Roman" w:cs="Times New Roman"/>
-                <w:b/>
-                <w:bCs/>
-                <w:sz w:val="26"/>
-                <w:szCs w:val="26"/>
-              </w:rPr>
-            </w:pPr>
-            <w:r>
-              <w:rPr>
-                <w:rFonts w:ascii="Times New Roman" w:eastAsia="Times New Roman" w:hAnsi="Times New Roman" w:cs="Times New Roman"/>
-                <w:b/>
-                <w:bCs/>
-                <w:sz w:val="26"/>
-                <w:szCs w:val="26"/>
-              </w:rPr>
-              <w:t>2.</w:t>
-            </w:r>
-          </w:p>
-        </w:tc>
-      </w:tr>
-      <w:tr>
-        <w:tc>
-          <w:tcPr>
-            <w:tcW w:w="4675" w:type="dxa"/>
-          </w:tcPr>
-          <w:p>
-            <w:pPr>
-              <w:spacing w:line="360" w:lineRule="auto"/>
-              <w:jc w:val="both"/>
-              <w:rPr>
-                <w:rFonts w:ascii="Times New Roman" w:eastAsia="Times New Roman" w:hAnsi="Times New Roman" w:cs="Times New Roman"/>
-                <w:b/>
-                <w:bCs/>
-                <w:sz w:val="26"/>
-                <w:szCs w:val="26"/>
-              </w:rPr>
-            </w:pPr>
-          </w:p>
-        </w:tc>
-        <w:tc>
-          <w:tcPr>
-            <w:tcW w:w="4675" w:type="dxa"/>
-          </w:tcPr>
-          <w:p>
-            <w:pPr>
-              <w:spacing w:line="360" w:lineRule="auto"/>
-              <w:jc w:val="both"/>
-              <w:rPr>
-                <w:rFonts w:ascii="Times New Roman" w:eastAsia="Times New Roman" w:hAnsi="Times New Roman" w:cs="Times New Roman"/>
-                <w:b/>
-                <w:bCs/>
-                <w:sz w:val="26"/>
-                <w:szCs w:val="26"/>
-              </w:rPr>
-            </w:pPr>
-          </w:p>
-        </w:tc>
-      </w:tr>
-    </w:tbl>
-    <w:p>
-      <w:pPr>
-        <w:spacing w:line="360" w:lineRule="auto"/>
-        <w:jc w:val="both"/>
-        <w:rPr>
-          <w:rFonts w:ascii="Times New Roman" w:eastAsia="Times New Roman" w:hAnsi="Times New Roman" w:cs="Times New Roman"/>
           <w:b/>
           <w:bCs/>
           <w:sz w:val="26"/>
@@ -24936,7 +24397,6 @@
           <w:sz w:val="26"/>
           <w:szCs w:val="26"/>
         </w:rPr>
-        <w:lastRenderedPageBreak/>
         <w:t xml:space="preserve">c) The Screen Shot apply </w:t>
       </w:r>
       <w:r>
@@ -25522,6 +24982,7 @@
           <w:sz w:val="26"/>
           <w:szCs w:val="26"/>
         </w:rPr>
+        <w:lastRenderedPageBreak/>
         <w:t xml:space="preserve">b) </w:t>
       </w:r>
       <w:r>

</xml_diff>

<commit_message>
Update Template Group Project CMU-SE 100 (3).docx
</commit_message>
<xml_diff>
--- a/Template Group Project CMU-SE 100 (3).docx
+++ b/Template Group Project CMU-SE 100 (3).docx
@@ -10505,9 +10505,9 @@
           <w:color w:val="000000"/>
           <w:sz w:val="26"/>
           <w:szCs w:val="26"/>
+          <w:lang w:val="vi-VN"/>
         </w:rPr>
       </w:pPr>
-      <w:proofErr w:type="spellStart"/>
       <w:r>
         <w:rPr>
           <w:rFonts w:ascii="Times New Roman" w:eastAsia="Times New Roman" w:hAnsi="Times New Roman" w:cs="Times New Roman"/>
@@ -10516,9 +10516,8 @@
           <w:sz w:val="26"/>
           <w:szCs w:val="26"/>
         </w:rPr>
-        <w:t>Nhan</w:t>
-      </w:r>
-      <w:proofErr w:type="spellEnd"/>
+        <w:t>Hoang</w:t>
+      </w:r>
       <w:r>
         <w:rPr>
           <w:rFonts w:ascii="Times New Roman" w:eastAsia="Times New Roman" w:hAnsi="Times New Roman" w:cs="Times New Roman"/>
@@ -10526,8 +10525,9 @@
           <w:color w:val="000000"/>
           <w:sz w:val="26"/>
           <w:szCs w:val="26"/>
-        </w:rPr>
-        <w:t>, Tran Van</w:t>
+          <w:lang w:val="vi-VN"/>
+        </w:rPr>
+        <w:t xml:space="preserve"> Trong Huu Phuoc</w:t>
       </w:r>
     </w:p>
     <w:p>
@@ -10543,6 +10543,7 @@
           <w:color w:val="000000"/>
           <w:sz w:val="26"/>
           <w:szCs w:val="26"/>
+          <w:lang w:val="vi-VN"/>
         </w:rPr>
       </w:pPr>
       <w:r>
@@ -10553,7 +10554,18 @@
           <w:sz w:val="26"/>
           <w:szCs w:val="26"/>
         </w:rPr>
-        <w:t>Tuan, Phan Tuan</w:t>
+        <w:t>Hoang</w:t>
+      </w:r>
+      <w:r>
+        <w:rPr>
+          <w:rFonts w:ascii="Times New Roman" w:eastAsia="Times New Roman" w:hAnsi="Times New Roman" w:cs="Times New Roman"/>
+          <w:b/>
+          <w:color w:val="000000"/>
+          <w:sz w:val="26"/>
+          <w:szCs w:val="26"/>
+          <w:lang w:val="vi-VN"/>
+        </w:rPr>
+        <w:t xml:space="preserve"> Le Gia Khanh</w:t>
       </w:r>
     </w:p>
     <w:p>
@@ -10569,6 +10581,7 @@
           <w:color w:val="000000"/>
           <w:sz w:val="26"/>
           <w:szCs w:val="26"/>
+          <w:lang w:val="vi-VN"/>
         </w:rPr>
       </w:pPr>
       <w:r>
@@ -10579,7 +10592,18 @@
           <w:sz w:val="26"/>
           <w:szCs w:val="26"/>
         </w:rPr>
-        <w:t xml:space="preserve">Huy, Huynh Duc </w:t>
+        <w:t>Nguyen</w:t>
+      </w:r>
+      <w:r>
+        <w:rPr>
+          <w:rFonts w:ascii="Times New Roman" w:eastAsia="Times New Roman" w:hAnsi="Times New Roman" w:cs="Times New Roman"/>
+          <w:b/>
+          <w:color w:val="000000"/>
+          <w:sz w:val="26"/>
+          <w:szCs w:val="26"/>
+          <w:lang w:val="vi-VN"/>
+        </w:rPr>
+        <w:t xml:space="preserve"> Viet Anh</w:t>
       </w:r>
     </w:p>
     <w:p>
@@ -10595,6 +10619,7 @@
           <w:color w:val="000000"/>
           <w:sz w:val="26"/>
           <w:szCs w:val="26"/>
+          <w:lang w:val="vi-VN"/>
         </w:rPr>
       </w:pPr>
       <w:r>
@@ -10605,7 +10630,46 @@
           <w:sz w:val="26"/>
           <w:szCs w:val="26"/>
         </w:rPr>
-        <w:t>Huy, Chau Ngoc</w:t>
+        <w:t>Le</w:t>
+      </w:r>
+      <w:r>
+        <w:rPr>
+          <w:rFonts w:ascii="Times New Roman" w:eastAsia="Times New Roman" w:hAnsi="Times New Roman" w:cs="Times New Roman"/>
+          <w:b/>
+          <w:color w:val="000000"/>
+          <w:sz w:val="26"/>
+          <w:szCs w:val="26"/>
+          <w:lang w:val="vi-VN"/>
+        </w:rPr>
+        <w:t xml:space="preserve"> Thanh Hai</w:t>
+      </w:r>
+    </w:p>
+    <w:p>
+      <w:pPr>
+        <w:tabs>
+          <w:tab w:val="left" w:pos="3686"/>
+        </w:tabs>
+        <w:spacing w:before="120" w:after="120" w:line="360" w:lineRule="auto"/>
+        <w:jc w:val="center"/>
+        <w:rPr>
+          <w:rFonts w:ascii="Times New Roman" w:eastAsia="Times New Roman" w:hAnsi="Times New Roman" w:cs="Times New Roman"/>
+          <w:b/>
+          <w:color w:val="000000"/>
+          <w:sz w:val="26"/>
+          <w:szCs w:val="26"/>
+          <w:lang w:val="vi-VN"/>
+        </w:rPr>
+      </w:pPr>
+      <w:r>
+        <w:rPr>
+          <w:rFonts w:ascii="Times New Roman" w:eastAsia="Times New Roman" w:hAnsi="Times New Roman" w:cs="Times New Roman"/>
+          <w:b/>
+          <w:color w:val="000000"/>
+          <w:sz w:val="26"/>
+          <w:szCs w:val="26"/>
+          <w:lang w:val="vi-VN"/>
+        </w:rPr>
+        <w:t>Bui Quoc Vuong</w:t>
       </w:r>
     </w:p>
     <w:p>
@@ -35486,39 +35550,12 @@
   </w:num>
   <w:num w:numId="16">
     <w:abstractNumId w:val="8"/>
-    <w:lvlOverride w:ilvl="0"/>
-    <w:lvlOverride w:ilvl="1"/>
-    <w:lvlOverride w:ilvl="2"/>
-    <w:lvlOverride w:ilvl="3"/>
-    <w:lvlOverride w:ilvl="4"/>
-    <w:lvlOverride w:ilvl="5"/>
-    <w:lvlOverride w:ilvl="6"/>
-    <w:lvlOverride w:ilvl="7"/>
-    <w:lvlOverride w:ilvl="8"/>
   </w:num>
   <w:num w:numId="17">
     <w:abstractNumId w:val="1"/>
-    <w:lvlOverride w:ilvl="0"/>
-    <w:lvlOverride w:ilvl="1"/>
-    <w:lvlOverride w:ilvl="2"/>
-    <w:lvlOverride w:ilvl="3"/>
-    <w:lvlOverride w:ilvl="4"/>
-    <w:lvlOverride w:ilvl="5"/>
-    <w:lvlOverride w:ilvl="6"/>
-    <w:lvlOverride w:ilvl="7"/>
-    <w:lvlOverride w:ilvl="8"/>
   </w:num>
   <w:num w:numId="18">
     <w:abstractNumId w:val="3"/>
-    <w:lvlOverride w:ilvl="0"/>
-    <w:lvlOverride w:ilvl="1"/>
-    <w:lvlOverride w:ilvl="2"/>
-    <w:lvlOverride w:ilvl="3"/>
-    <w:lvlOverride w:ilvl="4"/>
-    <w:lvlOverride w:ilvl="5"/>
-    <w:lvlOverride w:ilvl="6"/>
-    <w:lvlOverride w:ilvl="7"/>
-    <w:lvlOverride w:ilvl="8"/>
   </w:num>
 </w:numbering>
 </file>

</xml_diff>